<commit_message>
ibm-certificate : update deliverable report template
</commit_message>
<xml_diff>
--- a/datascience-notes/certificates/coursera/ibm/deliverable report template.docx
+++ b/datascience-notes/certificates/coursera/ibm/deliverable report template.docx
@@ -17,10 +17,86 @@
     <w:p>
       <w:pPr>
         <w:jc w:val="center"/>
-      </w:pPr>
-      <w:r>
+        <w:rPr>
+          <w:sz w:val="48"/>
+        </w:rPr>
+      </w:pPr>
+      <w:r>
+        <w:rPr>
+          <w:sz w:val="48"/>
+        </w:rPr>
         <w:t>DELIVERABLE REPORT OF [BUSINESS NAME]</w:t>
       </w:r>
+    </w:p>
+    <w:p>
+      <w:pPr>
+        <w:jc w:val="center"/>
+        <w:rPr>
+          <w:rFonts w:ascii="LiberationSerif" w:eastAsia="LiberationSerif" w:cs="LiberationSerif"/>
+          <w:sz w:val="20"/>
+          <w:szCs w:val="20"/>
+        </w:rPr>
+      </w:pPr>
+      <w:r>
+        <w:rPr>
+          <w:rFonts w:ascii="LiberationSerif" w:eastAsia="LiberationSerif" w:cs="LiberationSerif"/>
+          <w:sz w:val="20"/>
+          <w:szCs w:val="20"/>
+        </w:rPr>
+        <w:t>“</w:t>
+      </w:r>
+      <w:r>
+        <w:rPr>
+          <w:rFonts w:ascii="LiberationSerif" w:eastAsia="LiberationSerif" w:cs="LiberationSerif"/>
+          <w:sz w:val="20"/>
+          <w:szCs w:val="20"/>
+        </w:rPr>
+        <w:t>The narrative gives life to numbers.</w:t>
+      </w:r>
+      <w:r>
+        <w:rPr>
+          <w:rFonts w:ascii="LiberationSerif" w:eastAsia="LiberationSerif" w:cs="LiberationSerif"/>
+          <w:sz w:val="20"/>
+          <w:szCs w:val="20"/>
+        </w:rPr>
+        <w:t>”</w:t>
+      </w:r>
+      <w:r>
+        <w:rPr>
+          <w:rFonts w:ascii="LiberationSerif" w:eastAsia="LiberationSerif" w:cs="LiberationSerif"/>
+          <w:sz w:val="20"/>
+          <w:szCs w:val="20"/>
+        </w:rPr>
+        <w:t xml:space="preserve"> ~ </w:t>
+      </w:r>
+      <w:proofErr w:type="spellStart"/>
+      <w:r>
+        <w:rPr>
+          <w:rFonts w:ascii="LiberationSerif" w:eastAsia="LiberationSerif" w:cs="LiberationSerif"/>
+          <w:sz w:val="20"/>
+          <w:szCs w:val="20"/>
+        </w:rPr>
+        <w:t>Murtaza</w:t>
+      </w:r>
+      <w:proofErr w:type="spellEnd"/>
+      <w:r>
+        <w:rPr>
+          <w:rFonts w:ascii="LiberationSerif" w:eastAsia="LiberationSerif" w:cs="LiberationSerif"/>
+          <w:sz w:val="20"/>
+          <w:szCs w:val="20"/>
+        </w:rPr>
+        <w:t xml:space="preserve"> </w:t>
+      </w:r>
+      <w:proofErr w:type="spellStart"/>
+      <w:r>
+        <w:rPr>
+          <w:rFonts w:ascii="LiberationSerif" w:eastAsia="LiberationSerif" w:cs="LiberationSerif"/>
+          <w:sz w:val="20"/>
+          <w:szCs w:val="20"/>
+        </w:rPr>
+        <w:t>Haider</w:t>
+      </w:r>
+      <w:proofErr w:type="spellEnd"/>
     </w:p>
     <w:p>
       <w:pPr>
@@ -31,133 +107,63 @@
           <w:szCs w:val="29"/>
         </w:rPr>
       </w:pPr>
-      <w:r>
+    </w:p>
+    <w:p>
+      <w:pPr>
+        <w:jc w:val="center"/>
         <w:rPr>
           <w:rFonts w:ascii="LiberationSerif" w:eastAsia="LiberationSerif" w:cs="LiberationSerif"/>
           <w:sz w:val="29"/>
           <w:szCs w:val="29"/>
         </w:rPr>
-        <w:t>“</w:t>
-      </w:r>
-      <w:r>
+      </w:pPr>
+      <w:bookmarkStart w:id="0" w:name="_GoBack"/>
+      <w:bookmarkEnd w:id="0"/>
+    </w:p>
+    <w:p>
+      <w:pPr>
+        <w:jc w:val="center"/>
         <w:rPr>
           <w:rFonts w:ascii="LiberationSerif" w:eastAsia="LiberationSerif" w:cs="LiberationSerif"/>
           <w:sz w:val="29"/>
           <w:szCs w:val="29"/>
         </w:rPr>
-        <w:t>The narrative gives life to numbers.</w:t>
-      </w:r>
-      <w:r>
+      </w:pPr>
+    </w:p>
+    <w:p>
+      <w:pPr>
+        <w:jc w:val="center"/>
         <w:rPr>
           <w:rFonts w:ascii="LiberationSerif" w:eastAsia="LiberationSerif" w:cs="LiberationSerif"/>
           <w:sz w:val="29"/>
           <w:szCs w:val="29"/>
         </w:rPr>
-        <w:t>”</w:t>
-      </w:r>
+      </w:pPr>
       <w:r>
         <w:rPr>
           <w:rFonts w:ascii="LiberationSerif" w:eastAsia="LiberationSerif" w:cs="LiberationSerif"/>
           <w:sz w:val="29"/>
           <w:szCs w:val="29"/>
         </w:rPr>
-        <w:t xml:space="preserve"> ~ </w:t>
-      </w:r>
-      <w:proofErr w:type="spellStart"/>
-      <w:r>
+        <w:t>Afonso Diela</w:t>
+      </w:r>
+    </w:p>
+    <w:p>
+      <w:pPr>
         <w:rPr>
           <w:rFonts w:ascii="LiberationSerif" w:eastAsia="LiberationSerif" w:cs="LiberationSerif"/>
           <w:sz w:val="29"/>
           <w:szCs w:val="29"/>
         </w:rPr>
-        <w:t>Murtaza</w:t>
-      </w:r>
-      <w:proofErr w:type="spellEnd"/>
+      </w:pPr>
       <w:r>
         <w:rPr>
           <w:rFonts w:ascii="LiberationSerif" w:eastAsia="LiberationSerif" w:cs="LiberationSerif"/>
           <w:sz w:val="29"/>
           <w:szCs w:val="29"/>
         </w:rPr>
-        <w:t xml:space="preserve"> </w:t>
-      </w:r>
-      <w:proofErr w:type="spellStart"/>
-      <w:r>
-        <w:rPr>
-          <w:rFonts w:ascii="LiberationSerif" w:eastAsia="LiberationSerif" w:cs="LiberationSerif"/>
-          <w:sz w:val="29"/>
-          <w:szCs w:val="29"/>
-        </w:rPr>
-        <w:t>Haider</w:t>
-      </w:r>
-      <w:proofErr w:type="spellEnd"/>
-    </w:p>
-    <w:p>
-      <w:pPr>
-        <w:jc w:val="center"/>
-        <w:rPr>
-          <w:rFonts w:ascii="LiberationSerif" w:eastAsia="LiberationSerif" w:cs="LiberationSerif"/>
-          <w:sz w:val="29"/>
-          <w:szCs w:val="29"/>
-        </w:rPr>
-      </w:pPr>
-    </w:p>
-    <w:p>
-      <w:pPr>
-        <w:jc w:val="center"/>
-        <w:rPr>
-          <w:rFonts w:ascii="LiberationSerif" w:eastAsia="LiberationSerif" w:cs="LiberationSerif"/>
-          <w:sz w:val="29"/>
-          <w:szCs w:val="29"/>
-        </w:rPr>
-      </w:pPr>
-    </w:p>
-    <w:p>
-      <w:pPr>
-        <w:jc w:val="center"/>
-        <w:rPr>
-          <w:rFonts w:ascii="LiberationSerif" w:eastAsia="LiberationSerif" w:cs="LiberationSerif"/>
-          <w:sz w:val="29"/>
-          <w:szCs w:val="29"/>
-        </w:rPr>
-      </w:pPr>
-    </w:p>
-    <w:p>
-      <w:pPr>
-        <w:jc w:val="center"/>
-        <w:rPr>
-          <w:rFonts w:ascii="LiberationSerif" w:eastAsia="LiberationSerif" w:cs="LiberationSerif"/>
-          <w:sz w:val="29"/>
-          <w:szCs w:val="29"/>
-        </w:rPr>
-      </w:pPr>
-      <w:r>
-        <w:rPr>
-          <w:rFonts w:ascii="LiberationSerif" w:eastAsia="LiberationSerif" w:cs="LiberationSerif"/>
-          <w:sz w:val="29"/>
-          <w:szCs w:val="29"/>
-        </w:rPr>
-        <w:t>Afonso Diela</w:t>
-      </w:r>
-    </w:p>
-    <w:p>
-      <w:pPr>
-        <w:rPr>
-          <w:rFonts w:ascii="LiberationSerif" w:eastAsia="LiberationSerif" w:cs="LiberationSerif"/>
-          <w:sz w:val="29"/>
-          <w:szCs w:val="29"/>
-        </w:rPr>
-      </w:pPr>
-      <w:r>
-        <w:rPr>
-          <w:rFonts w:ascii="LiberationSerif" w:eastAsia="LiberationSerif" w:cs="LiberationSerif"/>
-          <w:sz w:val="29"/>
-          <w:szCs w:val="29"/>
-        </w:rPr>
         <w:br w:type="page"/>
       </w:r>
-      <w:bookmarkStart w:id="0" w:name="_GoBack"/>
-      <w:bookmarkEnd w:id="0"/>
     </w:p>
     <w:p/>
     <w:p>

</xml_diff>